<commit_message>
trafficligh- folder structure-system constrains
</commit_message>
<xml_diff>
--- a/Traficlight/Document/trafic light project doc.docx
+++ b/Traficlight/Document/trafic light project doc.docx
@@ -185,16 +185,7 @@
           <w:szCs w:val="28"/>
         </w:rPr>
         <w:br/>
-        <w:t>This system</w:t>
-      </w:r>
-      <w:r>
-        <w:rPr>
-          <w:rFonts w:asciiTheme="majorBidi" w:hAnsiTheme="majorBidi" w:cstheme="majorBidi"/>
-          <w:color w:val="000000"/>
-          <w:sz w:val="28"/>
-          <w:szCs w:val="28"/>
-        </w:rPr>
-        <w:t xml:space="preserve"> provide</w:t>
+        <w:t>This system provide</w:t>
       </w:r>
       <w:r>
         <w:rPr>
@@ -267,14 +258,6 @@
           <w:szCs w:val="28"/>
         </w:rPr>
         <w:br/>
-      </w:r>
-      <w:r>
-        <w:rPr>
-          <w:rFonts w:asciiTheme="majorBidi" w:hAnsiTheme="majorBidi" w:cstheme="majorBidi"/>
-          <w:color w:val="000000"/>
-          <w:sz w:val="28"/>
-          <w:szCs w:val="28"/>
-        </w:rPr>
         <w:t>1.2 System Functionality</w:t>
       </w:r>
       <w:r>
@@ -331,7 +314,7 @@
           <w:sz w:val="40"/>
           <w:szCs w:val="40"/>
         </w:rPr>
-        <w:t xml:space="preserve">                                       </w:t>
+        <w:t xml:space="preserve">                                       2. System Design</w:t>
       </w:r>
       <w:r>
         <w:rPr>
@@ -342,9 +325,359 @@
           <w:sz w:val="40"/>
           <w:szCs w:val="40"/>
         </w:rPr>
-        <w:t>2. System Design</w:t>
-      </w:r>
-      <w:r>
+        <w:br/>
+      </w:r>
+      <w:r>
+        <w:rPr>
+          <w:rFonts w:asciiTheme="majorBidi" w:hAnsiTheme="majorBidi" w:cstheme="majorBidi"/>
+          <w:color w:val="000000"/>
+          <w:sz w:val="28"/>
+          <w:szCs w:val="28"/>
+        </w:rPr>
+        <w:t>2.1 System Requirements</w:t>
+      </w:r>
+      <w:r>
+        <w:rPr>
+          <w:rFonts w:asciiTheme="majorBidi" w:hAnsiTheme="majorBidi" w:cstheme="majorBidi"/>
+          <w:color w:val="000000"/>
+          <w:sz w:val="28"/>
+          <w:szCs w:val="28"/>
+        </w:rPr>
+        <w:br/>
+      </w:r>
+      <w:r>
+        <w:rPr>
+          <w:rFonts w:asciiTheme="majorBidi" w:hAnsiTheme="majorBidi" w:cstheme="majorBidi"/>
+          <w:color w:val="000000"/>
+          <w:sz w:val="28"/>
+          <w:szCs w:val="32"/>
+        </w:rPr>
+        <w:t>The system consists of:</w:t>
+      </w:r>
+      <w:r>
+        <w:rPr>
+          <w:rFonts w:asciiTheme="majorBidi" w:hAnsiTheme="majorBidi" w:cstheme="majorBidi"/>
+          <w:color w:val="000000"/>
+          <w:sz w:val="26"/>
+          <w:szCs w:val="28"/>
+        </w:rPr>
+        <w:br/>
+      </w:r>
+      <w:r>
+        <w:rPr>
+          <w:rFonts w:asciiTheme="majorBidi" w:hAnsiTheme="majorBidi" w:cstheme="majorBidi"/>
+          <w:color w:val="000000"/>
+          <w:sz w:val="28"/>
+          <w:szCs w:val="32"/>
+        </w:rPr>
+        <w:t>• AVR Atmega32 (1MHz)</w:t>
+      </w:r>
+      <w:r>
+        <w:rPr>
+          <w:rFonts w:asciiTheme="majorBidi" w:hAnsiTheme="majorBidi" w:cstheme="majorBidi"/>
+          <w:color w:val="000000"/>
+          <w:sz w:val="26"/>
+          <w:szCs w:val="28"/>
+        </w:rPr>
+        <w:br/>
+      </w:r>
+      <w:r>
+        <w:rPr>
+          <w:rFonts w:asciiTheme="majorBidi" w:hAnsiTheme="majorBidi" w:cstheme="majorBidi"/>
+          <w:color w:val="000000"/>
+          <w:sz w:val="28"/>
+          <w:szCs w:val="32"/>
+        </w:rPr>
+        <w:t>• 2 Green LEDs</w:t>
+      </w:r>
+      <w:r>
+        <w:rPr>
+          <w:rFonts w:asciiTheme="majorBidi" w:hAnsiTheme="majorBidi" w:cstheme="majorBidi"/>
+          <w:color w:val="000000"/>
+          <w:sz w:val="26"/>
+          <w:szCs w:val="28"/>
+        </w:rPr>
+        <w:br/>
+      </w:r>
+      <w:r>
+        <w:rPr>
+          <w:rFonts w:asciiTheme="majorBidi" w:hAnsiTheme="majorBidi" w:cstheme="majorBidi"/>
+          <w:color w:val="000000"/>
+          <w:sz w:val="28"/>
+          <w:szCs w:val="32"/>
+        </w:rPr>
+        <w:t>• 2 Yellow LEDs</w:t>
+      </w:r>
+      <w:r>
+        <w:rPr>
+          <w:rFonts w:asciiTheme="majorBidi" w:hAnsiTheme="majorBidi" w:cstheme="majorBidi"/>
+          <w:color w:val="000000"/>
+          <w:sz w:val="26"/>
+          <w:szCs w:val="28"/>
+        </w:rPr>
+        <w:br/>
+      </w:r>
+      <w:r>
+        <w:rPr>
+          <w:rFonts w:asciiTheme="majorBidi" w:hAnsiTheme="majorBidi" w:cstheme="majorBidi"/>
+          <w:color w:val="000000"/>
+          <w:sz w:val="28"/>
+          <w:szCs w:val="32"/>
+        </w:rPr>
+        <w:t>• 2 Red LEDs</w:t>
+      </w:r>
+      <w:r>
+        <w:rPr>
+          <w:rFonts w:asciiTheme="majorBidi" w:hAnsiTheme="majorBidi" w:cstheme="majorBidi"/>
+          <w:color w:val="000000"/>
+          <w:sz w:val="26"/>
+          <w:szCs w:val="28"/>
+        </w:rPr>
+        <w:br/>
+      </w:r>
+      <w:r>
+        <w:rPr>
+          <w:rFonts w:asciiTheme="majorBidi" w:hAnsiTheme="majorBidi" w:cstheme="majorBidi"/>
+          <w:color w:val="000000"/>
+          <w:sz w:val="28"/>
+          <w:szCs w:val="32"/>
+        </w:rPr>
+        <w:t>• 6 300 Ohm resistors</w:t>
+      </w:r>
+      <w:r>
+        <w:rPr>
+          <w:rFonts w:asciiTheme="majorBidi" w:hAnsiTheme="majorBidi" w:cstheme="majorBidi"/>
+          <w:color w:val="000000"/>
+          <w:sz w:val="26"/>
+          <w:szCs w:val="28"/>
+        </w:rPr>
+        <w:br/>
+      </w:r>
+      <w:r>
+        <w:rPr>
+          <w:rFonts w:asciiTheme="majorBidi" w:hAnsiTheme="majorBidi" w:cstheme="majorBidi"/>
+          <w:color w:val="000000"/>
+          <w:sz w:val="28"/>
+          <w:szCs w:val="32"/>
+        </w:rPr>
+        <w:t>• 1 10k Ohm resistor</w:t>
+      </w:r>
+      <w:r>
+        <w:rPr>
+          <w:rFonts w:asciiTheme="majorBidi" w:hAnsiTheme="majorBidi" w:cstheme="majorBidi"/>
+          <w:color w:val="000000"/>
+          <w:sz w:val="26"/>
+          <w:szCs w:val="28"/>
+        </w:rPr>
+        <w:br/>
+      </w:r>
+      <w:r>
+        <w:rPr>
+          <w:rFonts w:asciiTheme="majorBidi" w:hAnsiTheme="majorBidi" w:cstheme="majorBidi"/>
+          <w:color w:val="000000"/>
+          <w:sz w:val="28"/>
+          <w:szCs w:val="32"/>
+        </w:rPr>
+        <w:t>• 1 Push Button</w:t>
+      </w:r>
+      <w:r>
+        <w:rPr>
+          <w:rFonts w:asciiTheme="majorBidi" w:hAnsiTheme="majorBidi" w:cstheme="majorBidi"/>
+          <w:color w:val="000000"/>
+        </w:rPr>
+        <w:br/>
+      </w:r>
+      <w:r>
+        <w:rPr>
+          <w:rFonts w:asciiTheme="majorBidi" w:hAnsiTheme="majorBidi" w:cstheme="majorBidi"/>
+          <w:color w:val="000000"/>
+          <w:sz w:val="28"/>
+          <w:szCs w:val="28"/>
+        </w:rPr>
+        <w:t xml:space="preserve">2.2 </w:t>
+      </w:r>
+      <w:r>
+        <w:rPr>
+          <w:rFonts w:asciiTheme="majorBidi" w:hAnsiTheme="majorBidi" w:cstheme="majorBidi"/>
+          <w:color w:val="000000"/>
+          <w:sz w:val="28"/>
+          <w:szCs w:val="28"/>
+        </w:rPr>
+        <w:t>Work</w:t>
+      </w:r>
+      <w:r>
+        <w:rPr>
+          <w:rFonts w:asciiTheme="majorBidi" w:hAnsiTheme="majorBidi" w:cstheme="majorBidi"/>
+          <w:color w:val="000000"/>
+          <w:sz w:val="28"/>
+          <w:szCs w:val="28"/>
+        </w:rPr>
+        <w:t xml:space="preserve"> Environment</w:t>
+      </w:r>
+      <w:r>
+        <w:rPr>
+          <w:rFonts w:asciiTheme="majorBidi" w:hAnsiTheme="majorBidi" w:cstheme="majorBidi"/>
+          <w:color w:val="000000"/>
+          <w:sz w:val="28"/>
+          <w:szCs w:val="28"/>
+        </w:rPr>
+        <w:br/>
+      </w:r>
+      <w:r>
+        <w:rPr>
+          <w:rFonts w:asciiTheme="majorBidi" w:hAnsiTheme="majorBidi" w:cstheme="majorBidi"/>
+          <w:color w:val="000000"/>
+          <w:sz w:val="28"/>
+          <w:szCs w:val="32"/>
+        </w:rPr>
+        <w:t xml:space="preserve">The program has been tested on </w:t>
+      </w:r>
+      <w:r>
+        <w:rPr>
+          <w:rFonts w:asciiTheme="majorBidi" w:hAnsiTheme="majorBidi" w:cstheme="majorBidi"/>
+          <w:sz w:val="28"/>
+          <w:szCs w:val="32"/>
+        </w:rPr>
+        <w:t xml:space="preserve">Proteus </w:t>
+      </w:r>
+      <w:r>
+        <w:rPr>
+          <w:rFonts w:asciiTheme="majorBidi" w:hAnsiTheme="majorBidi" w:cstheme="majorBidi"/>
+          <w:color w:val="000000"/>
+          <w:sz w:val="28"/>
+          <w:szCs w:val="32"/>
+        </w:rPr>
+        <w:t>simulator</w:t>
+      </w:r>
+      <w:r>
+        <w:rPr>
+          <w:rFonts w:asciiTheme="majorBidi" w:hAnsiTheme="majorBidi" w:cstheme="majorBidi"/>
+          <w:color w:val="000000"/>
+          <w:sz w:val="28"/>
+          <w:szCs w:val="32"/>
+        </w:rPr>
+        <w:t>.</w:t>
+      </w:r>
+      <w:r>
+        <w:rPr>
+          <w:rFonts w:asciiTheme="majorBidi" w:hAnsiTheme="majorBidi" w:cstheme="majorBidi"/>
+          <w:color w:val="000000"/>
+          <w:sz w:val="28"/>
+          <w:szCs w:val="32"/>
+        </w:rPr>
+        <w:t xml:space="preserve"> It should be used</w:t>
+      </w:r>
+      <w:r>
+        <w:rPr>
+          <w:rFonts w:asciiTheme="majorBidi" w:hAnsiTheme="majorBidi" w:cstheme="majorBidi"/>
+          <w:color w:val="000000"/>
+          <w:sz w:val="26"/>
+          <w:szCs w:val="28"/>
+        </w:rPr>
+        <w:t xml:space="preserve"> </w:t>
+      </w:r>
+      <w:r>
+        <w:rPr>
+          <w:rFonts w:asciiTheme="majorBidi" w:hAnsiTheme="majorBidi" w:cstheme="majorBidi"/>
+          <w:color w:val="000000"/>
+          <w:sz w:val="28"/>
+          <w:szCs w:val="32"/>
+        </w:rPr>
+        <w:t>in traffic light control systems on streets with a pedestrian push button included to allow for full</w:t>
+      </w:r>
+      <w:r>
+        <w:rPr>
+          <w:rFonts w:asciiTheme="majorBidi" w:hAnsiTheme="majorBidi" w:cstheme="majorBidi"/>
+          <w:color w:val="000000"/>
+          <w:sz w:val="26"/>
+          <w:szCs w:val="28"/>
+        </w:rPr>
+        <w:t xml:space="preserve"> </w:t>
+      </w:r>
+      <w:r>
+        <w:rPr>
+          <w:rFonts w:asciiTheme="majorBidi" w:hAnsiTheme="majorBidi" w:cstheme="majorBidi"/>
+          <w:color w:val="000000"/>
+          <w:sz w:val="28"/>
+          <w:szCs w:val="32"/>
+        </w:rPr>
+        <w:t>system</w:t>
+      </w:r>
+      <w:r>
+        <w:rPr>
+          <w:rFonts w:asciiTheme="majorBidi" w:hAnsiTheme="majorBidi" w:cstheme="majorBidi"/>
+          <w:color w:val="000000"/>
+          <w:sz w:val="28"/>
+          <w:szCs w:val="32"/>
+        </w:rPr>
+        <w:t xml:space="preserve"> </w:t>
+      </w:r>
+      <w:r>
+        <w:rPr>
+          <w:rFonts w:asciiTheme="majorBidi" w:hAnsiTheme="majorBidi" w:cstheme="majorBidi"/>
+          <w:color w:val="000000"/>
+          <w:sz w:val="28"/>
+          <w:szCs w:val="32"/>
+        </w:rPr>
+        <w:t>functionality.</w:t>
+      </w:r>
+      <w:r>
+        <w:rPr>
+          <w:rFonts w:asciiTheme="majorBidi" w:hAnsiTheme="majorBidi" w:cstheme="majorBidi"/>
+          <w:color w:val="000000"/>
+        </w:rPr>
+        <w:br/>
+      </w:r>
+      <w:r>
+        <w:rPr>
+          <w:rFonts w:asciiTheme="majorBidi" w:hAnsiTheme="majorBidi" w:cstheme="majorBidi"/>
+          <w:color w:val="000000"/>
+          <w:sz w:val="28"/>
+          <w:szCs w:val="28"/>
+        </w:rPr>
+        <w:t>2.3 Input &amp; Output Formats</w:t>
+      </w:r>
+      <w:r>
+        <w:rPr>
+          <w:rFonts w:asciiTheme="majorBidi" w:hAnsiTheme="majorBidi" w:cstheme="majorBidi"/>
+          <w:color w:val="000000"/>
+          <w:sz w:val="28"/>
+          <w:szCs w:val="28"/>
+        </w:rPr>
+        <w:br/>
+      </w:r>
+      <w:r>
+        <w:rPr>
+          <w:rFonts w:asciiTheme="majorBidi" w:hAnsiTheme="majorBidi" w:cstheme="majorBidi"/>
+          <w:color w:val="000000"/>
+          <w:sz w:val="28"/>
+          <w:szCs w:val="32"/>
+        </w:rPr>
+        <w:t>The only system input is in the form of the pedestrian push button. When it comes to output</w:t>
+      </w:r>
+      <w:r>
+        <w:rPr>
+          <w:rFonts w:asciiTheme="majorBidi" w:hAnsiTheme="majorBidi" w:cstheme="majorBidi"/>
+          <w:color w:val="000000"/>
+          <w:sz w:val="26"/>
+          <w:szCs w:val="28"/>
+        </w:rPr>
+        <w:br/>
+      </w:r>
+      <w:r>
+        <w:rPr>
+          <w:rFonts w:asciiTheme="majorBidi" w:hAnsiTheme="majorBidi" w:cstheme="majorBidi"/>
+          <w:color w:val="000000"/>
+          <w:sz w:val="28"/>
+          <w:szCs w:val="32"/>
+        </w:rPr>
+        <w:t>it handles 6 LEDs at once given the current state, time and push button press state.</w:t>
+      </w:r>
+    </w:p>
+    <w:p>
+      <w:pPr>
+        <w:pStyle w:val="a3"/>
+        <w:ind w:left="0"/>
         <w:rPr>
           <w:rFonts w:asciiTheme="majorBidi" w:hAnsiTheme="majorBidi" w:cstheme="majorBidi"/>
           <w:b/>
@@ -353,382 +686,16 @@
           <w:sz w:val="40"/>
           <w:szCs w:val="40"/>
         </w:rPr>
-        <w:br/>
-      </w:r>
-      <w:r>
-        <w:rPr>
-          <w:rFonts w:asciiTheme="majorBidi" w:hAnsiTheme="majorBidi" w:cstheme="majorBidi"/>
-          <w:color w:val="000000"/>
-          <w:sz w:val="28"/>
-          <w:szCs w:val="28"/>
-        </w:rPr>
-        <w:t>2.1 System Requirements</w:t>
-      </w:r>
-      <w:r>
-        <w:rPr>
-          <w:rFonts w:asciiTheme="majorBidi" w:hAnsiTheme="majorBidi" w:cstheme="majorBidi"/>
-          <w:color w:val="000000"/>
-          <w:sz w:val="28"/>
-          <w:szCs w:val="28"/>
-        </w:rPr>
-        <w:br/>
-      </w:r>
-      <w:r>
-        <w:rPr>
-          <w:rFonts w:asciiTheme="majorBidi" w:hAnsiTheme="majorBidi" w:cstheme="majorBidi"/>
-          <w:color w:val="000000"/>
-          <w:sz w:val="28"/>
-          <w:szCs w:val="32"/>
-        </w:rPr>
-        <w:t>The system consists of:</w:t>
-      </w:r>
-      <w:r>
-        <w:rPr>
-          <w:rFonts w:asciiTheme="majorBidi" w:hAnsiTheme="majorBidi" w:cstheme="majorBidi"/>
-          <w:color w:val="000000"/>
-          <w:sz w:val="26"/>
-          <w:szCs w:val="28"/>
-        </w:rPr>
-        <w:br/>
-      </w:r>
-      <w:r>
-        <w:rPr>
-          <w:rFonts w:asciiTheme="majorBidi" w:hAnsiTheme="majorBidi" w:cstheme="majorBidi"/>
-          <w:color w:val="000000"/>
-          <w:sz w:val="28"/>
-          <w:szCs w:val="32"/>
-        </w:rPr>
-        <w:t>• AVR Atmega32 (1MHz)</w:t>
-      </w:r>
-      <w:r>
-        <w:rPr>
-          <w:rFonts w:asciiTheme="majorBidi" w:hAnsiTheme="majorBidi" w:cstheme="majorBidi"/>
-          <w:color w:val="000000"/>
-          <w:sz w:val="26"/>
-          <w:szCs w:val="28"/>
-        </w:rPr>
-        <w:br/>
-      </w:r>
-      <w:r>
-        <w:rPr>
-          <w:rFonts w:asciiTheme="majorBidi" w:hAnsiTheme="majorBidi" w:cstheme="majorBidi"/>
-          <w:color w:val="000000"/>
-          <w:sz w:val="28"/>
-          <w:szCs w:val="32"/>
-        </w:rPr>
-        <w:t>• 2 Green LEDs</w:t>
-      </w:r>
-      <w:r>
-        <w:rPr>
-          <w:rFonts w:asciiTheme="majorBidi" w:hAnsiTheme="majorBidi" w:cstheme="majorBidi"/>
-          <w:color w:val="000000"/>
-          <w:sz w:val="26"/>
-          <w:szCs w:val="28"/>
-        </w:rPr>
-        <w:br/>
-      </w:r>
-      <w:r>
-        <w:rPr>
-          <w:rFonts w:asciiTheme="majorBidi" w:hAnsiTheme="majorBidi" w:cstheme="majorBidi"/>
-          <w:color w:val="000000"/>
-          <w:sz w:val="28"/>
-          <w:szCs w:val="32"/>
-        </w:rPr>
-        <w:t>• 2 Yellow LEDs</w:t>
-      </w:r>
-      <w:r>
-        <w:rPr>
-          <w:rFonts w:asciiTheme="majorBidi" w:hAnsiTheme="majorBidi" w:cstheme="majorBidi"/>
-          <w:color w:val="000000"/>
-          <w:sz w:val="26"/>
-          <w:szCs w:val="28"/>
-        </w:rPr>
-        <w:br/>
-      </w:r>
-      <w:r>
-        <w:rPr>
-          <w:rFonts w:asciiTheme="majorBidi" w:hAnsiTheme="majorBidi" w:cstheme="majorBidi"/>
-          <w:color w:val="000000"/>
-          <w:sz w:val="28"/>
-          <w:szCs w:val="32"/>
-        </w:rPr>
-        <w:t>• 2 Red LEDs</w:t>
-      </w:r>
-      <w:r>
-        <w:rPr>
-          <w:rFonts w:asciiTheme="majorBidi" w:hAnsiTheme="majorBidi" w:cstheme="majorBidi"/>
-          <w:color w:val="000000"/>
-          <w:sz w:val="26"/>
-          <w:szCs w:val="28"/>
-        </w:rPr>
-        <w:br/>
-      </w:r>
-      <w:r>
-        <w:rPr>
-          <w:rFonts w:asciiTheme="majorBidi" w:hAnsiTheme="majorBidi" w:cstheme="majorBidi"/>
-          <w:color w:val="000000"/>
-          <w:sz w:val="28"/>
-          <w:szCs w:val="32"/>
-        </w:rPr>
-        <w:t>• 6 300 Ohm resistors</w:t>
-      </w:r>
-      <w:r>
-        <w:rPr>
-          <w:rFonts w:asciiTheme="majorBidi" w:hAnsiTheme="majorBidi" w:cstheme="majorBidi"/>
-          <w:color w:val="000000"/>
-          <w:sz w:val="26"/>
-          <w:szCs w:val="28"/>
-        </w:rPr>
-        <w:br/>
-      </w:r>
-      <w:r>
-        <w:rPr>
-          <w:rFonts w:asciiTheme="majorBidi" w:hAnsiTheme="majorBidi" w:cstheme="majorBidi"/>
-          <w:color w:val="000000"/>
-          <w:sz w:val="28"/>
-          <w:szCs w:val="32"/>
-        </w:rPr>
-        <w:t>• 1 10k Ohm resistor</w:t>
-      </w:r>
-      <w:r>
-        <w:rPr>
-          <w:rFonts w:asciiTheme="majorBidi" w:hAnsiTheme="majorBidi" w:cstheme="majorBidi"/>
-          <w:color w:val="000000"/>
-          <w:sz w:val="26"/>
-          <w:szCs w:val="28"/>
-        </w:rPr>
-        <w:br/>
-      </w:r>
-      <w:r>
-        <w:rPr>
-          <w:rFonts w:asciiTheme="majorBidi" w:hAnsiTheme="majorBidi" w:cstheme="majorBidi"/>
-          <w:color w:val="000000"/>
-          <w:sz w:val="28"/>
-          <w:szCs w:val="32"/>
-        </w:rPr>
-        <w:t>• 1 Push Button</w:t>
-      </w:r>
-      <w:r>
-        <w:rPr>
-          <w:rFonts w:asciiTheme="majorBidi" w:hAnsiTheme="majorBidi" w:cstheme="majorBidi"/>
-          <w:color w:val="000000"/>
-        </w:rPr>
-        <w:br/>
-      </w:r>
-      <w:r>
-        <w:rPr>
-          <w:rFonts w:asciiTheme="majorBidi" w:hAnsiTheme="majorBidi" w:cstheme="majorBidi"/>
-          <w:color w:val="000000"/>
-          <w:sz w:val="28"/>
-          <w:szCs w:val="28"/>
-        </w:rPr>
-        <w:t xml:space="preserve">2.2 </w:t>
-      </w:r>
-      <w:r>
-        <w:rPr>
-          <w:rFonts w:asciiTheme="majorBidi" w:hAnsiTheme="majorBidi" w:cstheme="majorBidi"/>
-          <w:color w:val="000000"/>
-          <w:sz w:val="28"/>
-          <w:szCs w:val="28"/>
-        </w:rPr>
-        <w:t>Work</w:t>
-      </w:r>
-      <w:r>
-        <w:rPr>
-          <w:rFonts w:asciiTheme="majorBidi" w:hAnsiTheme="majorBidi" w:cstheme="majorBidi"/>
-          <w:color w:val="000000"/>
-          <w:sz w:val="28"/>
-          <w:szCs w:val="28"/>
-        </w:rPr>
-        <w:t xml:space="preserve"> Environment</w:t>
-      </w:r>
-      <w:r>
-        <w:rPr>
-          <w:rFonts w:asciiTheme="majorBidi" w:hAnsiTheme="majorBidi" w:cstheme="majorBidi"/>
-          <w:color w:val="000000"/>
-          <w:sz w:val="28"/>
-          <w:szCs w:val="28"/>
-        </w:rPr>
-        <w:br/>
-      </w:r>
-      <w:r>
-        <w:rPr>
-          <w:rFonts w:asciiTheme="majorBidi" w:hAnsiTheme="majorBidi" w:cstheme="majorBidi"/>
-          <w:color w:val="000000"/>
-          <w:sz w:val="28"/>
-          <w:szCs w:val="32"/>
-        </w:rPr>
-        <w:t xml:space="preserve">The program has been tested on </w:t>
-      </w:r>
-      <w:r>
-        <w:rPr>
-          <w:rFonts w:asciiTheme="majorBidi" w:hAnsiTheme="majorBidi" w:cstheme="majorBidi"/>
-          <w:sz w:val="28"/>
-          <w:szCs w:val="32"/>
-        </w:rPr>
-        <w:t xml:space="preserve">Proteus </w:t>
-      </w:r>
-      <w:r>
-        <w:rPr>
-          <w:rFonts w:asciiTheme="majorBidi" w:hAnsiTheme="majorBidi" w:cstheme="majorBidi"/>
-          <w:color w:val="000000"/>
-          <w:sz w:val="28"/>
-          <w:szCs w:val="32"/>
-        </w:rPr>
-        <w:t>simulator</w:t>
-      </w:r>
-      <w:r>
-        <w:rPr>
-          <w:rFonts w:asciiTheme="majorBidi" w:hAnsiTheme="majorBidi" w:cstheme="majorBidi"/>
-          <w:color w:val="000000"/>
-          <w:sz w:val="28"/>
-          <w:szCs w:val="32"/>
-        </w:rPr>
-        <w:t>.</w:t>
-      </w:r>
-      <w:r>
-        <w:rPr>
-          <w:rFonts w:asciiTheme="majorBidi" w:hAnsiTheme="majorBidi" w:cstheme="majorBidi"/>
-          <w:color w:val="000000"/>
-          <w:sz w:val="28"/>
-          <w:szCs w:val="32"/>
-        </w:rPr>
-        <w:t xml:space="preserve"> It should be used</w:t>
-      </w:r>
-      <w:r>
-        <w:rPr>
-          <w:rFonts w:asciiTheme="majorBidi" w:hAnsiTheme="majorBidi" w:cstheme="majorBidi"/>
-          <w:color w:val="000000"/>
-          <w:sz w:val="26"/>
-          <w:szCs w:val="28"/>
-        </w:rPr>
-        <w:t xml:space="preserve"> </w:t>
-      </w:r>
-      <w:r>
-        <w:rPr>
-          <w:rFonts w:asciiTheme="majorBidi" w:hAnsiTheme="majorBidi" w:cstheme="majorBidi"/>
-          <w:color w:val="000000"/>
-          <w:sz w:val="28"/>
-          <w:szCs w:val="32"/>
-        </w:rPr>
-        <w:t>in traffic light control systems on streets with a pedestrian push button included to allow for full</w:t>
-      </w:r>
-      <w:r>
-        <w:rPr>
-          <w:rFonts w:asciiTheme="majorBidi" w:hAnsiTheme="majorBidi" w:cstheme="majorBidi"/>
-          <w:color w:val="000000"/>
-          <w:sz w:val="26"/>
-          <w:szCs w:val="28"/>
-        </w:rPr>
-        <w:t xml:space="preserve"> </w:t>
-      </w:r>
-      <w:r>
-        <w:rPr>
-          <w:rFonts w:asciiTheme="majorBidi" w:hAnsiTheme="majorBidi" w:cstheme="majorBidi"/>
-          <w:color w:val="000000"/>
-          <w:sz w:val="28"/>
-          <w:szCs w:val="32"/>
-        </w:rPr>
-        <w:t>system</w:t>
-      </w:r>
-      <w:r>
-        <w:rPr>
-          <w:rFonts w:asciiTheme="majorBidi" w:hAnsiTheme="majorBidi" w:cstheme="majorBidi"/>
-          <w:color w:val="000000"/>
-          <w:sz w:val="28"/>
-          <w:szCs w:val="32"/>
-        </w:rPr>
-        <w:t xml:space="preserve"> </w:t>
-      </w:r>
-      <w:r>
-        <w:rPr>
-          <w:rFonts w:asciiTheme="majorBidi" w:hAnsiTheme="majorBidi" w:cstheme="majorBidi"/>
-          <w:color w:val="000000"/>
-          <w:sz w:val="28"/>
-          <w:szCs w:val="32"/>
-        </w:rPr>
-        <w:t>functionality.</w:t>
-      </w:r>
-      <w:r>
-        <w:rPr>
-          <w:rFonts w:asciiTheme="majorBidi" w:hAnsiTheme="majorBidi" w:cstheme="majorBidi"/>
-          <w:color w:val="000000"/>
-        </w:rPr>
-        <w:br/>
-      </w:r>
-      <w:r>
-        <w:rPr>
-          <w:rFonts w:asciiTheme="majorBidi" w:hAnsiTheme="majorBidi" w:cstheme="majorBidi"/>
-          <w:color w:val="000000"/>
-          <w:sz w:val="28"/>
-          <w:szCs w:val="28"/>
-        </w:rPr>
-        <w:t>2.3 Input &amp; Output Formats</w:t>
-      </w:r>
-      <w:r>
-        <w:rPr>
-          <w:rFonts w:asciiTheme="majorBidi" w:hAnsiTheme="majorBidi" w:cstheme="majorBidi"/>
-          <w:color w:val="000000"/>
-          <w:sz w:val="28"/>
-          <w:szCs w:val="28"/>
-        </w:rPr>
-        <w:br/>
-      </w:r>
-      <w:r>
-        <w:rPr>
-          <w:rFonts w:asciiTheme="majorBidi" w:hAnsiTheme="majorBidi" w:cstheme="majorBidi"/>
-          <w:color w:val="000000"/>
-          <w:sz w:val="28"/>
-          <w:szCs w:val="32"/>
-        </w:rPr>
-        <w:t>The only system input is in the form of the pedestrian push button. When it comes to output</w:t>
-      </w:r>
-      <w:r>
-        <w:rPr>
-          <w:rFonts w:asciiTheme="majorBidi" w:hAnsiTheme="majorBidi" w:cstheme="majorBidi"/>
-          <w:color w:val="000000"/>
-          <w:sz w:val="26"/>
-          <w:szCs w:val="28"/>
-        </w:rPr>
-        <w:br/>
-      </w:r>
-      <w:r>
-        <w:rPr>
-          <w:rFonts w:asciiTheme="majorBidi" w:hAnsiTheme="majorBidi" w:cstheme="majorBidi"/>
-          <w:color w:val="000000"/>
-          <w:sz w:val="28"/>
-          <w:szCs w:val="32"/>
-        </w:rPr>
-        <w:t>it handles 6 LEDs at once given the current state, time and push button press state.</w:t>
-      </w:r>
-    </w:p>
-    <w:p>
-      <w:pPr>
-        <w:rPr>
-          <w:rFonts w:asciiTheme="majorBidi" w:hAnsiTheme="majorBidi" w:cstheme="majorBidi"/>
-          <w:color w:val="000000"/>
-          <w:sz w:val="28"/>
-          <w:szCs w:val="32"/>
-        </w:rPr>
-      </w:pPr>
-      <w:r>
-        <w:rPr>
-          <w:rFonts w:asciiTheme="majorBidi" w:hAnsiTheme="majorBidi" w:cstheme="majorBidi"/>
-          <w:color w:val="000000"/>
-          <w:sz w:val="28"/>
-          <w:szCs w:val="32"/>
-        </w:rPr>
-        <w:br w:type="page"/>
-      </w:r>
-    </w:p>
-    <w:p>
-      <w:pPr>
-        <w:pStyle w:val="a3"/>
-        <w:ind w:left="0"/>
-        <w:rPr>
-          <w:rFonts w:asciiTheme="majorBidi" w:hAnsiTheme="majorBidi" w:cstheme="majorBidi"/>
-        </w:rPr>
-      </w:pPr>
+      </w:pPr>
+      <w:r>
+        <w:rPr>
+          <w:rFonts w:asciiTheme="majorBidi" w:hAnsiTheme="majorBidi" w:cstheme="majorBidi"/>
+          <w:color w:val="000000"/>
+          <w:sz w:val="28"/>
+          <w:szCs w:val="32"/>
+        </w:rPr>
+        <w:t xml:space="preserve">                                                   </w:t>
+      </w:r>
       <w:r>
         <w:rPr>
           <w:rFonts w:asciiTheme="majorBidi" w:hAnsiTheme="majorBidi" w:cstheme="majorBidi"/>
@@ -738,8 +705,7 @@
           <w:sz w:val="40"/>
           <w:szCs w:val="40"/>
         </w:rPr>
-        <w:lastRenderedPageBreak/>
-        <w:t xml:space="preserve">                               </w:t>
+        <w:t>3</w:t>
       </w:r>
       <w:r>
         <w:rPr>
@@ -750,7 +716,131 @@
           <w:sz w:val="40"/>
           <w:szCs w:val="40"/>
         </w:rPr>
-        <w:t xml:space="preserve">3. </w:t>
+        <w:t xml:space="preserve">. System </w:t>
+      </w:r>
+      <w:r>
+        <w:rPr>
+          <w:rFonts w:asciiTheme="majorBidi" w:hAnsiTheme="majorBidi" w:cstheme="majorBidi"/>
+          <w:b/>
+          <w:bCs/>
+          <w:color w:val="4472C4"/>
+          <w:sz w:val="40"/>
+          <w:szCs w:val="40"/>
+        </w:rPr>
+        <w:t>Constrains</w:t>
+      </w:r>
+    </w:p>
+    <w:p>
+      <w:pPr>
+        <w:pStyle w:val="a3"/>
+        <w:ind w:left="0"/>
+        <w:rPr>
+          <w:rFonts w:asciiTheme="majorBidi" w:hAnsiTheme="majorBidi" w:cstheme="majorBidi"/>
+          <w:color w:val="000000"/>
+          <w:sz w:val="28"/>
+          <w:szCs w:val="32"/>
+        </w:rPr>
+      </w:pPr>
+      <w:r>
+        <w:rPr>
+          <w:rFonts w:asciiTheme="majorBidi" w:hAnsiTheme="majorBidi" w:cstheme="majorBidi"/>
+          <w:color w:val="000000"/>
+          <w:sz w:val="28"/>
+          <w:szCs w:val="32"/>
+        </w:rPr>
+        <w:t>3.1 The system doesn’t support multiple users at a time. Many users must share the passing time.</w:t>
+      </w:r>
+    </w:p>
+    <w:p>
+      <w:pPr>
+        <w:pStyle w:val="a3"/>
+        <w:ind w:left="0"/>
+        <w:rPr>
+          <w:rFonts w:asciiTheme="majorBidi" w:hAnsiTheme="majorBidi" w:cstheme="majorBidi"/>
+          <w:color w:val="000000"/>
+          <w:sz w:val="28"/>
+          <w:szCs w:val="32"/>
+        </w:rPr>
+      </w:pPr>
+      <w:r>
+        <w:rPr>
+          <w:rFonts w:asciiTheme="majorBidi" w:hAnsiTheme="majorBidi" w:cstheme="majorBidi"/>
+          <w:color w:val="000000"/>
+          <w:sz w:val="28"/>
+          <w:szCs w:val="32"/>
+        </w:rPr>
+        <w:t>3.2 The time provided by the HW is hardcoded  so if the time base 5 seconds interval is too long or too short, the timing must be customized at the development phase of the project.</w:t>
+      </w:r>
+    </w:p>
+    <w:p>
+      <w:pPr>
+        <w:rPr>
+          <w:rFonts w:asciiTheme="majorBidi" w:hAnsiTheme="majorBidi" w:cstheme="majorBidi"/>
+          <w:color w:val="000000"/>
+          <w:sz w:val="28"/>
+          <w:szCs w:val="32"/>
+        </w:rPr>
+      </w:pPr>
+      <w:r>
+        <w:rPr>
+          <w:rFonts w:asciiTheme="majorBidi" w:hAnsiTheme="majorBidi" w:cstheme="majorBidi"/>
+          <w:color w:val="000000"/>
+          <w:sz w:val="28"/>
+          <w:szCs w:val="32"/>
+        </w:rPr>
+        <w:br w:type="page"/>
+      </w:r>
+      <w:r>
+        <w:rPr>
+          <w:rFonts w:asciiTheme="majorBidi" w:hAnsiTheme="majorBidi" w:cstheme="majorBidi"/>
+          <w:color w:val="000000"/>
+          <w:sz w:val="28"/>
+          <w:szCs w:val="32"/>
+        </w:rPr>
+        <w:lastRenderedPageBreak/>
+        <w:tab/>
+      </w:r>
+    </w:p>
+    <w:p>
+      <w:pPr>
+        <w:pStyle w:val="a3"/>
+        <w:ind w:left="0"/>
+        <w:rPr>
+          <w:rFonts w:asciiTheme="majorBidi" w:hAnsiTheme="majorBidi" w:cstheme="majorBidi"/>
+        </w:rPr>
+      </w:pPr>
+      <w:r>
+        <w:rPr>
+          <w:rFonts w:asciiTheme="majorBidi" w:hAnsiTheme="majorBidi" w:cstheme="majorBidi"/>
+          <w:b/>
+          <w:bCs/>
+          <w:color w:val="4472C4"/>
+          <w:sz w:val="40"/>
+          <w:szCs w:val="40"/>
+        </w:rPr>
+        <w:t xml:space="preserve">                               </w:t>
+      </w:r>
+      <w:r>
+        <w:rPr>
+          <w:rFonts w:asciiTheme="majorBidi" w:hAnsiTheme="majorBidi" w:cstheme="majorBidi"/>
+          <w:b/>
+          <w:bCs/>
+          <w:color w:val="4472C4"/>
+          <w:sz w:val="40"/>
+          <w:szCs w:val="40"/>
+        </w:rPr>
+        <w:t>4</w:t>
+      </w:r>
+      <w:r>
+        <w:rPr>
+          <w:rFonts w:asciiTheme="majorBidi" w:hAnsiTheme="majorBidi" w:cstheme="majorBidi"/>
+          <w:b/>
+          <w:bCs/>
+          <w:color w:val="4472C4"/>
+          <w:sz w:val="40"/>
+          <w:szCs w:val="40"/>
+        </w:rPr>
+        <w:t xml:space="preserve">. </w:t>
       </w:r>
       <w:r>
         <w:rPr>

</xml_diff>